<commit_message>
Update Project Schedule in RFP
</commit_message>
<xml_diff>
--- a/Docs/RFP/v6.0_RFP_CS383.docx
+++ b/Docs/RFP/v6.0_RFP_CS383.docx
@@ -49,7 +49,7 @@
           <w:noProof/>
         </w:rPr>
         <w:drawing>
-          <wp:inline distT="0" distB="0" distL="0" distR="0" wp14:anchorId="5A9ACFA7" wp14:editId="371787F8">
+          <wp:inline distT="0" distB="0" distL="0" distR="0" wp14:anchorId="5A9ACFA7" wp14:editId="4DA28776">
             <wp:extent cx="4676775" cy="2743200"/>
             <wp:effectExtent l="0" t="0" r="0" b="0"/>
             <wp:docPr id="3" name="Picture 3"/>
@@ -1109,6 +1109,96 @@
           </w:p>
         </w:tc>
       </w:tr>
+      <w:tr>
+        <w:tc>
+          <w:tcPr>
+            <w:tcW w:w="1368" w:type="dxa"/>
+            <w:shd w:val="clear" w:color="auto" w:fill="auto"/>
+          </w:tcPr>
+          <w:p>
+            <w:pPr>
+              <w:spacing w:after="0" w:line="240" w:lineRule="auto"/>
+              <w:rPr>
+                <w:sz w:val="28"/>
+                <w:szCs w:val="28"/>
+              </w:rPr>
+            </w:pPr>
+            <w:r>
+              <w:rPr>
+                <w:sz w:val="28"/>
+                <w:szCs w:val="28"/>
+              </w:rPr>
+              <w:t>7.0</w:t>
+            </w:r>
+          </w:p>
+        </w:tc>
+        <w:tc>
+          <w:tcPr>
+            <w:tcW w:w="1530" w:type="dxa"/>
+            <w:shd w:val="clear" w:color="auto" w:fill="auto"/>
+          </w:tcPr>
+          <w:p>
+            <w:pPr>
+              <w:spacing w:after="0" w:line="240" w:lineRule="auto"/>
+              <w:rPr>
+                <w:sz w:val="28"/>
+                <w:szCs w:val="28"/>
+              </w:rPr>
+            </w:pPr>
+            <w:r>
+              <w:rPr>
+                <w:sz w:val="28"/>
+                <w:szCs w:val="28"/>
+              </w:rPr>
+              <w:t>2/7/2025</w:t>
+            </w:r>
+          </w:p>
+        </w:tc>
+        <w:tc>
+          <w:tcPr>
+            <w:tcW w:w="1620" w:type="dxa"/>
+            <w:shd w:val="clear" w:color="auto" w:fill="auto"/>
+          </w:tcPr>
+          <w:p>
+            <w:pPr>
+              <w:spacing w:after="0" w:line="240" w:lineRule="auto"/>
+              <w:rPr>
+                <w:sz w:val="28"/>
+                <w:szCs w:val="28"/>
+              </w:rPr>
+            </w:pPr>
+            <w:r>
+              <w:rPr>
+                <w:sz w:val="28"/>
+                <w:szCs w:val="28"/>
+              </w:rPr>
+              <w:t>Shan Peck</w:t>
+            </w:r>
+          </w:p>
+        </w:tc>
+        <w:tc>
+          <w:tcPr>
+            <w:tcW w:w="5058" w:type="dxa"/>
+            <w:shd w:val="clear" w:color="auto" w:fill="auto"/>
+          </w:tcPr>
+          <w:p>
+            <w:pPr>
+              <w:spacing w:after="0" w:line="240" w:lineRule="auto"/>
+              <w:rPr>
+                <w:sz w:val="28"/>
+                <w:szCs w:val="28"/>
+              </w:rPr>
+            </w:pPr>
+            <w:r>
+              <w:rPr>
+                <w:sz w:val="28"/>
+                <w:szCs w:val="28"/>
+              </w:rPr>
+              <w:t>Updated Project Schedule</w:t>
+            </w:r>
+          </w:p>
+        </w:tc>
+      </w:tr>
     </w:tbl>
     <w:p>
       <w:pPr>
@@ -4072,7 +4162,7 @@
                 <w:sz w:val="24"/>
                 <w:szCs w:val="24"/>
               </w:rPr>
-              <w:t>February 8, 2025</w:t>
+              <w:t>February 7, 2025</w:t>
             </w:r>
           </w:p>
         </w:tc>
@@ -4094,7 +4184,7 @@
                 <w:sz w:val="24"/>
                 <w:szCs w:val="24"/>
               </w:rPr>
-              <w:t>Have Individual Champions, Class Diagrams, and Sequence Diagrams done</w:t>
+              <w:t>Request For Proposal Due</w:t>
             </w:r>
           </w:p>
         </w:tc>
@@ -4118,7 +4208,7 @@
                 <w:sz w:val="24"/>
                 <w:szCs w:val="24"/>
               </w:rPr>
-              <w:t>February 18, 2025</w:t>
+              <w:t>February 8, 2025</w:t>
             </w:r>
           </w:p>
         </w:tc>
@@ -4140,7 +4230,7 @@
                 <w:sz w:val="24"/>
                 <w:szCs w:val="24"/>
               </w:rPr>
-              <w:t>Systems Analysis Presentation (Present Features + Storyboard)</w:t>
+              <w:t>Have Individual Champions, Class Diagrams, and Sequence Diagrams done</w:t>
             </w:r>
           </w:p>
         </w:tc>
@@ -4164,7 +4254,7 @@
                 <w:sz w:val="24"/>
                 <w:szCs w:val="24"/>
               </w:rPr>
-              <w:t>February 25, 2025</w:t>
+              <w:t>February 18, 2025</w:t>
             </w:r>
           </w:p>
         </w:tc>
@@ -4186,7 +4276,7 @@
                 <w:sz w:val="24"/>
                 <w:szCs w:val="24"/>
               </w:rPr>
-              <w:t>Present Minimum Viable Product</w:t>
+              <w:t>Systems Analysis Presentation (Present Features + Storyboard)</w:t>
             </w:r>
           </w:p>
         </w:tc>
@@ -4210,7 +4300,7 @@
                 <w:sz w:val="24"/>
                 <w:szCs w:val="24"/>
               </w:rPr>
-              <w:t>March 20, 2025</w:t>
+              <w:t>February 25, 2025</w:t>
             </w:r>
           </w:p>
         </w:tc>
@@ -4232,7 +4322,7 @@
                 <w:sz w:val="24"/>
                 <w:szCs w:val="24"/>
               </w:rPr>
-              <w:t>Game should be 80% done, ready to test</w:t>
+              <w:t>Present Minimum Viable Product</w:t>
             </w:r>
           </w:p>
         </w:tc>
@@ -4251,6 +4341,13 @@
                 <w:szCs w:val="24"/>
               </w:rPr>
             </w:pPr>
+            <w:r>
+              <w:rPr>
+                <w:sz w:val="24"/>
+                <w:szCs w:val="24"/>
+              </w:rPr>
+              <w:t>March 20, 2025</w:t>
+            </w:r>
           </w:p>
         </w:tc>
         <w:tc>
@@ -4266,6 +4363,151 @@
                 <w:szCs w:val="24"/>
               </w:rPr>
             </w:pPr>
+            <w:r>
+              <w:rPr>
+                <w:sz w:val="24"/>
+                <w:szCs w:val="24"/>
+              </w:rPr>
+              <w:t>Game should be 80% done, ready to test</w:t>
+            </w:r>
+          </w:p>
+        </w:tc>
+      </w:tr>
+      <w:tr>
+        <w:tc>
+          <w:tcPr>
+            <w:tcW w:w="4675" w:type="dxa"/>
+          </w:tcPr>
+          <w:p>
+            <w:pPr>
+              <w:pStyle w:val="ListParagraph"/>
+              <w:ind w:left="0"/>
+              <w:rPr>
+                <w:sz w:val="24"/>
+                <w:szCs w:val="24"/>
+              </w:rPr>
+            </w:pPr>
+            <w:r>
+              <w:rPr>
+                <w:sz w:val="24"/>
+                <w:szCs w:val="24"/>
+              </w:rPr>
+              <w:t>April 12, 2025</w:t>
+            </w:r>
+          </w:p>
+        </w:tc>
+        <w:tc>
+          <w:tcPr>
+            <w:tcW w:w="4675" w:type="dxa"/>
+          </w:tcPr>
+          <w:p>
+            <w:pPr>
+              <w:pStyle w:val="ListParagraph"/>
+              <w:ind w:left="0"/>
+              <w:rPr>
+                <w:sz w:val="24"/>
+                <w:szCs w:val="24"/>
+              </w:rPr>
+            </w:pPr>
+            <w:r>
+              <w:rPr>
+                <w:sz w:val="24"/>
+                <w:szCs w:val="24"/>
+              </w:rPr>
+              <w:t>Game complete</w:t>
+            </w:r>
+          </w:p>
+        </w:tc>
+      </w:tr>
+      <w:tr>
+        <w:tc>
+          <w:tcPr>
+            <w:tcW w:w="4675" w:type="dxa"/>
+          </w:tcPr>
+          <w:p>
+            <w:pPr>
+              <w:pStyle w:val="ListParagraph"/>
+              <w:ind w:left="0"/>
+              <w:rPr>
+                <w:sz w:val="24"/>
+                <w:szCs w:val="24"/>
+              </w:rPr>
+            </w:pPr>
+            <w:r>
+              <w:rPr>
+                <w:sz w:val="24"/>
+                <w:szCs w:val="24"/>
+              </w:rPr>
+              <w:t>April 13-15, 2025</w:t>
+            </w:r>
+          </w:p>
+        </w:tc>
+        <w:tc>
+          <w:tcPr>
+            <w:tcW w:w="4675" w:type="dxa"/>
+          </w:tcPr>
+          <w:p>
+            <w:pPr>
+              <w:pStyle w:val="ListParagraph"/>
+              <w:ind w:left="0"/>
+              <w:rPr>
+                <w:sz w:val="24"/>
+                <w:szCs w:val="24"/>
+              </w:rPr>
+            </w:pPr>
+            <w:r>
+              <w:rPr>
+                <w:sz w:val="24"/>
+                <w:szCs w:val="24"/>
+              </w:rPr>
+              <w:t>Oral Exam Week</w:t>
+            </w:r>
+          </w:p>
+        </w:tc>
+      </w:tr>
+      <w:tr>
+        <w:tc>
+          <w:tcPr>
+            <w:tcW w:w="4675" w:type="dxa"/>
+          </w:tcPr>
+          <w:p>
+            <w:pPr>
+              <w:pStyle w:val="ListParagraph"/>
+              <w:ind w:left="0"/>
+              <w:rPr>
+                <w:sz w:val="24"/>
+                <w:szCs w:val="24"/>
+              </w:rPr>
+            </w:pPr>
+            <w:r>
+              <w:rPr>
+                <w:sz w:val="24"/>
+                <w:szCs w:val="24"/>
+              </w:rPr>
+              <w:t>May 1, 2025</w:t>
+            </w:r>
+          </w:p>
+        </w:tc>
+        <w:tc>
+          <w:tcPr>
+            <w:tcW w:w="4675" w:type="dxa"/>
+          </w:tcPr>
+          <w:p>
+            <w:pPr>
+              <w:pStyle w:val="ListParagraph"/>
+              <w:ind w:left="0"/>
+              <w:rPr>
+                <w:sz w:val="24"/>
+                <w:szCs w:val="24"/>
+              </w:rPr>
+            </w:pPr>
+            <w:r>
+              <w:rPr>
+                <w:sz w:val="24"/>
+                <w:szCs w:val="24"/>
+              </w:rPr>
+              <w:t>Final Demo</w:t>
+            </w:r>
           </w:p>
         </w:tc>
       </w:tr>
@@ -4321,6 +4563,7 @@
                 <w:sz w:val="36"/>
                 <w:lang w:val="en-US"/>
               </w:rPr>
+              <w:lastRenderedPageBreak/>
               <w:t>8.0</w:t>
             </w:r>
             <w:r>

</xml_diff>

<commit_message>
Updated Project Schedule in RFP
</commit_message>
<xml_diff>
--- a/Docs/RFP/v6.0_RFP_CS383.docx
+++ b/Docs/RFP/v6.0_RFP_CS383.docx
@@ -207,12 +207,11 @@
       </w:r>
       <w:r>
         <w:rPr>
-          <w:rFonts w:hint="eastAsia"/>
           <w:sz w:val="40"/>
           <w:szCs w:val="40"/>
           <w:lang w:eastAsia="zh-CN"/>
         </w:rPr>
-        <w:t>4</w:t>
+        <w:t>7</w:t>
       </w:r>
       <w:r>
         <w:rPr>
@@ -1480,94 +1479,6 @@
       <w:pPr>
         <w:pStyle w:val="ListParagraph"/>
         <w:rPr>
-          <w:i/>
-          <w:iCs/>
-          <w:sz w:val="24"/>
-          <w:szCs w:val="24"/>
-          <w:highlight w:val="yellow"/>
-          <w:lang w:eastAsia="zh-CN"/>
-        </w:rPr>
-      </w:pPr>
-      <w:r>
-        <w:rPr>
-          <w:i/>
-          <w:iCs/>
-          <w:sz w:val="24"/>
-          <w:szCs w:val="24"/>
-        </w:rPr>
-        <w:t xml:space="preserve">What is the need for improvement of </w:t>
-      </w:r>
-      <w:r>
-        <w:rPr>
-          <w:i/>
-          <w:iCs/>
-          <w:sz w:val="24"/>
-          <w:szCs w:val="24"/>
-        </w:rPr>
-        <w:t xml:space="preserve">the </w:t>
-      </w:r>
-      <w:r>
-        <w:rPr>
-          <w:i/>
-          <w:iCs/>
-          <w:sz w:val="24"/>
-          <w:szCs w:val="24"/>
-        </w:rPr>
-        <w:t xml:space="preserve">existing </w:t>
-      </w:r>
-      <w:r>
-        <w:rPr>
-          <w:i/>
-          <w:iCs/>
-          <w:sz w:val="24"/>
-          <w:szCs w:val="24"/>
-        </w:rPr>
-        <w:t>*</w:t>
-      </w:r>
-      <w:r>
-        <w:rPr>
-          <w:i/>
-          <w:iCs/>
-          <w:sz w:val="24"/>
-          <w:szCs w:val="24"/>
-        </w:rPr>
-        <w:t>system, or the need for the new system?</w:t>
-      </w:r>
-      <w:r>
-        <w:rPr>
-          <w:rFonts w:hint="eastAsia"/>
-          <w:i/>
-          <w:iCs/>
-          <w:sz w:val="24"/>
-          <w:szCs w:val="24"/>
-          <w:highlight w:val="yellow"/>
-        </w:rPr>
-        <w:t xml:space="preserve"> </w:t>
-      </w:r>
-      <w:r>
-        <w:rPr>
-          <w:i/>
-          <w:iCs/>
-          <w:sz w:val="24"/>
-          <w:szCs w:val="24"/>
-          <w:highlight w:val="yellow"/>
-        </w:rPr>
-        <w:t>Hints in the template, Deleted at the end</w:t>
-      </w:r>
-    </w:p>
-    <w:p>
-      <w:pPr>
-        <w:pStyle w:val="ListParagraph"/>
-        <w:rPr>
-          <w:sz w:val="24"/>
-          <w:szCs w:val="24"/>
-        </w:rPr>
-      </w:pPr>
-    </w:p>
-    <w:p>
-      <w:pPr>
-        <w:pStyle w:val="ListParagraph"/>
-        <w:rPr>
           <w:sz w:val="24"/>
           <w:szCs w:val="24"/>
         </w:rPr>
@@ -1847,63 +1758,6 @@
           <w:sz w:val="24"/>
           <w:szCs w:val="24"/>
         </w:rPr>
-        <w:lastRenderedPageBreak/>
-        <w:t xml:space="preserve">Specify the </w:t>
-      </w:r>
-      <w:r>
-        <w:rPr>
-          <w:sz w:val="24"/>
-          <w:szCs w:val="24"/>
-        </w:rPr>
-        <w:t xml:space="preserve">main </w:t>
-      </w:r>
-      <w:r>
-        <w:rPr>
-          <w:sz w:val="24"/>
-          <w:szCs w:val="24"/>
-        </w:rPr>
-        <w:t>objectives in detail. Include rational as to why</w:t>
-      </w:r>
-      <w:r>
-        <w:rPr>
-          <w:sz w:val="24"/>
-          <w:szCs w:val="24"/>
-        </w:rPr>
-        <w:t xml:space="preserve"> each objective is important to your group. </w:t>
-      </w:r>
-      <w:r>
-        <w:rPr>
-          <w:i/>
-          <w:iCs/>
-          <w:sz w:val="24"/>
-          <w:szCs w:val="24"/>
-          <w:highlight w:val="yellow"/>
-        </w:rPr>
-        <w:t>Hints in the template, Deleted at the end</w:t>
-      </w:r>
-    </w:p>
-    <w:p>
-      <w:pPr>
-        <w:pStyle w:val="ListParagraph"/>
-        <w:rPr>
-          <w:sz w:val="24"/>
-          <w:szCs w:val="24"/>
-        </w:rPr>
-      </w:pPr>
-    </w:p>
-    <w:p>
-      <w:pPr>
-        <w:pStyle w:val="ListParagraph"/>
-        <w:rPr>
-          <w:sz w:val="24"/>
-          <w:szCs w:val="24"/>
-        </w:rPr>
-      </w:pPr>
-      <w:r>
-        <w:rPr>
-          <w:sz w:val="24"/>
-          <w:szCs w:val="24"/>
-        </w:rPr>
         <w:t xml:space="preserve">Green Sky Games is seeking a team or contractor to make </w:t>
       </w:r>
       <w:r>
@@ -2545,7 +2399,6 @@
           <w:szCs w:val="36"/>
           <w:shd w:val="clear" w:color="auto" w:fill="FDE9D9"/>
         </w:rPr>
-        <w:lastRenderedPageBreak/>
         <w:t>Current system(s) – if any / similar systems</w:t>
       </w:r>
     </w:p>
@@ -2557,37 +2410,12 @@
           <w:szCs w:val="24"/>
         </w:rPr>
       </w:pPr>
-    </w:p>
-    <w:p>
-      <w:pPr>
-        <w:pStyle w:val="ListParagraph"/>
-        <w:rPr>
-          <w:sz w:val="24"/>
-          <w:szCs w:val="24"/>
-        </w:rPr>
-      </w:pPr>
-      <w:r>
-        <w:rPr>
-          <w:sz w:val="24"/>
-          <w:szCs w:val="24"/>
-        </w:rPr>
-        <w:t xml:space="preserve">Current system(s) used by your group (if any). If none, are there any systems that are </w:t>
-      </w:r>
-      <w:proofErr w:type="gramStart"/>
-      <w:r>
-        <w:rPr>
-          <w:sz w:val="24"/>
-          <w:szCs w:val="24"/>
-        </w:rPr>
-        <w:t>similar to</w:t>
-      </w:r>
-      <w:proofErr w:type="gramEnd"/>
-      <w:r>
-        <w:rPr>
-          <w:sz w:val="24"/>
-          <w:szCs w:val="24"/>
-        </w:rPr>
-        <w:t xml:space="preserve"> the one you would like to build? </w:t>
+      <w:r>
+        <w:rPr>
+          <w:sz w:val="24"/>
+          <w:szCs w:val="24"/>
+        </w:rPr>
+        <w:t xml:space="preserve">There are games in existence that loosely can act as a template for this one.  These games include </w:t>
       </w:r>
       <w:r>
         <w:rPr>
@@ -2595,34 +2423,8 @@
           <w:iCs/>
           <w:sz w:val="24"/>
           <w:szCs w:val="24"/>
-          <w:highlight w:val="yellow"/>
-        </w:rPr>
-        <w:t>Hints in the template, Deleted at the end</w:t>
-      </w:r>
-    </w:p>
-    <w:p>
-      <w:pPr>
-        <w:pStyle w:val="ListParagraph"/>
-        <w:rPr>
-          <w:sz w:val="24"/>
-          <w:szCs w:val="24"/>
-        </w:rPr>
-      </w:pPr>
-    </w:p>
-    <w:p>
-      <w:pPr>
-        <w:pStyle w:val="ListParagraph"/>
-        <w:rPr>
-          <w:sz w:val="24"/>
-          <w:szCs w:val="24"/>
-        </w:rPr>
-      </w:pPr>
-      <w:r>
-        <w:rPr>
-          <w:sz w:val="24"/>
-          <w:szCs w:val="24"/>
-        </w:rPr>
-        <w:t xml:space="preserve">There are games in existence that loosely can act as a template for this one.  These games include </w:t>
+        </w:rPr>
+        <w:t xml:space="preserve">Zelda: A Link to the Past, </w:t>
       </w:r>
       <w:r>
         <w:rPr>
@@ -2631,7 +2433,14 @@
           <w:sz w:val="24"/>
           <w:szCs w:val="24"/>
         </w:rPr>
-        <w:t xml:space="preserve">Zelda: A Link to the Past, </w:t>
+        <w:t xml:space="preserve">Undertale, </w:t>
+      </w:r>
+      <w:r>
+        <w:rPr>
+          <w:sz w:val="24"/>
+          <w:szCs w:val="24"/>
+        </w:rPr>
+        <w:t>and</w:t>
       </w:r>
       <w:r>
         <w:rPr>
@@ -2640,14 +2449,7 @@
           <w:sz w:val="24"/>
           <w:szCs w:val="24"/>
         </w:rPr>
-        <w:t xml:space="preserve">Undertale, </w:t>
-      </w:r>
-      <w:r>
-        <w:rPr>
-          <w:sz w:val="24"/>
-          <w:szCs w:val="24"/>
-        </w:rPr>
-        <w:t>and</w:t>
+        <w:t xml:space="preserve"> Final Fantasy </w:t>
       </w:r>
       <w:r>
         <w:rPr>
@@ -2656,15 +2458,6 @@
           <w:sz w:val="24"/>
           <w:szCs w:val="24"/>
         </w:rPr>
-        <w:t xml:space="preserve"> Final Fantasy </w:t>
-      </w:r>
-      <w:r>
-        <w:rPr>
-          <w:i/>
-          <w:iCs/>
-          <w:sz w:val="24"/>
-          <w:szCs w:val="24"/>
-        </w:rPr>
         <w:t>I</w:t>
       </w:r>
       <w:r>
@@ -2672,7 +2465,15 @@
           <w:sz w:val="24"/>
           <w:szCs w:val="24"/>
         </w:rPr>
-        <w:t xml:space="preserve">.  Each of these are an </w:t>
+        <w:t xml:space="preserve">.  Each of these </w:t>
+      </w:r>
+      <w:r>
+        <w:rPr>
+          <w:sz w:val="24"/>
+          <w:szCs w:val="24"/>
+        </w:rPr>
+        <w:lastRenderedPageBreak/>
+        <w:t xml:space="preserve">are an </w:t>
       </w:r>
       <w:proofErr w:type="gramStart"/>
       <w:r>
@@ -2873,66 +2674,6 @@
       <w:pPr>
         <w:pStyle w:val="ListParagraph"/>
         <w:rPr>
-          <w:sz w:val="24"/>
-          <w:szCs w:val="24"/>
-        </w:rPr>
-      </w:pPr>
-    </w:p>
-    <w:p>
-      <w:pPr>
-        <w:pStyle w:val="ListParagraph"/>
-        <w:rPr>
-          <w:i/>
-          <w:iCs/>
-          <w:sz w:val="24"/>
-          <w:szCs w:val="24"/>
-          <w:highlight w:val="yellow"/>
-        </w:rPr>
-      </w:pPr>
-      <w:r>
-        <w:rPr>
-          <w:sz w:val="24"/>
-          <w:szCs w:val="24"/>
-        </w:rPr>
-        <w:t xml:space="preserve">Users could be in the client (your) organization or outside. </w:t>
-      </w:r>
-      <w:r>
-        <w:rPr>
-          <w:i/>
-          <w:iCs/>
-          <w:sz w:val="24"/>
-          <w:szCs w:val="24"/>
-          <w:highlight w:val="yellow"/>
-        </w:rPr>
-        <w:t xml:space="preserve">Hints in the template, </w:t>
-      </w:r>
-      <w:r>
-        <w:rPr>
-          <w:i/>
-          <w:iCs/>
-          <w:sz w:val="24"/>
-          <w:szCs w:val="24"/>
-          <w:highlight w:val="yellow"/>
-        </w:rPr>
-        <w:t>Deleted at the end</w:t>
-      </w:r>
-    </w:p>
-    <w:p>
-      <w:pPr>
-        <w:pStyle w:val="ListParagraph"/>
-        <w:rPr>
-          <w:i/>
-          <w:iCs/>
-          <w:sz w:val="24"/>
-          <w:szCs w:val="24"/>
-          <w:highlight w:val="yellow"/>
-        </w:rPr>
-      </w:pPr>
-    </w:p>
-    <w:p>
-      <w:pPr>
-        <w:pStyle w:val="ListParagraph"/>
-        <w:rPr>
           <w:b/>
           <w:bCs/>
           <w:sz w:val="24"/>
@@ -2949,7 +2690,6 @@
           <w:szCs w:val="24"/>
           <w:lang w:eastAsia="zh-CN"/>
         </w:rPr>
-        <w:lastRenderedPageBreak/>
         <w:t xml:space="preserve">Intended </w:t>
       </w:r>
       <w:r>
@@ -3405,6 +3145,7 @@
           <w:szCs w:val="24"/>
           <w:lang w:eastAsia="zh-CN"/>
         </w:rPr>
+        <w:lastRenderedPageBreak/>
         <w:t>Fighting to f</w:t>
       </w:r>
       <w:r>
@@ -3545,74 +3286,6 @@
       </w:pPr>
       <w:r>
         <w:rPr>
-          <w:rFonts w:hint="eastAsia"/>
-          <w:sz w:val="24"/>
-          <w:szCs w:val="24"/>
-        </w:rPr>
-        <w:t>List up to three.</w:t>
-      </w:r>
-      <w:r>
-        <w:rPr>
-          <w:sz w:val="24"/>
-          <w:szCs w:val="24"/>
-        </w:rPr>
-        <w:t xml:space="preserve"> </w:t>
-      </w:r>
-      <w:r>
-        <w:rPr>
-          <w:sz w:val="24"/>
-          <w:szCs w:val="24"/>
-          <w:highlight w:val="yellow"/>
-        </w:rPr>
-        <w:t xml:space="preserve">Hints in the template, </w:t>
-      </w:r>
-      <w:proofErr w:type="gramStart"/>
-      <w:r>
-        <w:rPr>
-          <w:sz w:val="24"/>
-          <w:szCs w:val="24"/>
-          <w:highlight w:val="yellow"/>
-        </w:rPr>
-        <w:t>Deleted</w:t>
-      </w:r>
-      <w:proofErr w:type="gramEnd"/>
-      <w:r>
-        <w:rPr>
-          <w:sz w:val="24"/>
-          <w:szCs w:val="24"/>
-          <w:highlight w:val="yellow"/>
-        </w:rPr>
-        <w:t xml:space="preserve"> at the end</w:t>
-      </w:r>
-      <w:r>
-        <w:rPr>
-          <w:rFonts w:hint="eastAsia"/>
-          <w:sz w:val="24"/>
-          <w:szCs w:val="24"/>
-          <w:highlight w:val="yellow"/>
-        </w:rPr>
-        <w:t xml:space="preserve"> THIS PART SHOULD BE MODIFIED!</w:t>
-      </w:r>
-    </w:p>
-    <w:p>
-      <w:pPr>
-        <w:pStyle w:val="ListParagraph"/>
-        <w:rPr>
-          <w:sz w:val="24"/>
-          <w:szCs w:val="24"/>
-        </w:rPr>
-      </w:pPr>
-    </w:p>
-    <w:p>
-      <w:pPr>
-        <w:pStyle w:val="ListParagraph"/>
-        <w:rPr>
-          <w:sz w:val="24"/>
-          <w:szCs w:val="24"/>
-        </w:rPr>
-      </w:pPr>
-      <w:r>
-        <w:rPr>
           <w:sz w:val="24"/>
           <w:szCs w:val="24"/>
         </w:rPr>
@@ -3864,55 +3537,8 @@
           <w:szCs w:val="36"/>
           <w:shd w:val="clear" w:color="auto" w:fill="FDE9D9"/>
         </w:rPr>
-        <w:lastRenderedPageBreak/>
         <w:t>Known constraints to development</w:t>
       </w:r>
-    </w:p>
-    <w:p>
-      <w:pPr>
-        <w:pStyle w:val="ListParagraph"/>
-        <w:rPr>
-          <w:sz w:val="24"/>
-          <w:szCs w:val="24"/>
-        </w:rPr>
-      </w:pPr>
-    </w:p>
-    <w:p>
-      <w:pPr>
-        <w:pStyle w:val="ListParagraph"/>
-        <w:rPr>
-          <w:i/>
-          <w:iCs/>
-          <w:sz w:val="24"/>
-          <w:szCs w:val="24"/>
-        </w:rPr>
-      </w:pPr>
-      <w:r>
-        <w:rPr>
-          <w:sz w:val="24"/>
-          <w:szCs w:val="24"/>
-        </w:rPr>
-        <w:t xml:space="preserve">List up to three.  </w:t>
-      </w:r>
-      <w:r>
-        <w:rPr>
-          <w:i/>
-          <w:iCs/>
-          <w:sz w:val="24"/>
-          <w:szCs w:val="24"/>
-          <w:highlight w:val="yellow"/>
-        </w:rPr>
-        <w:t>Hints in the template, Deleted at the end</w:t>
-      </w:r>
-    </w:p>
-    <w:p>
-      <w:pPr>
-        <w:pStyle w:val="ListParagraph"/>
-        <w:rPr>
-          <w:sz w:val="24"/>
-          <w:szCs w:val="24"/>
-        </w:rPr>
-      </w:pPr>
     </w:p>
     <w:p>
       <w:pPr>
@@ -3988,32 +3614,6 @@
           <w:szCs w:val="24"/>
         </w:rPr>
         <w:t>Budget</w:t>
-      </w:r>
-    </w:p>
-    <w:p>
-      <w:pPr>
-        <w:pStyle w:val="ListParagraph"/>
-        <w:ind w:left="1080"/>
-        <w:rPr>
-          <w:sz w:val="24"/>
-          <w:szCs w:val="24"/>
-        </w:rPr>
-      </w:pPr>
-    </w:p>
-    <w:p>
-      <w:pPr>
-        <w:pStyle w:val="ListParagraph"/>
-        <w:rPr>
-          <w:sz w:val="24"/>
-          <w:szCs w:val="24"/>
-        </w:rPr>
-      </w:pPr>
-      <w:r>
-        <w:rPr>
-          <w:sz w:val="24"/>
-          <w:szCs w:val="24"/>
-        </w:rPr>
-        <w:t xml:space="preserve"> </w:t>
       </w:r>
     </w:p>
     <w:p>
@@ -4037,50 +3637,6 @@
         </w:rPr>
         <w:t xml:space="preserve">Project Schedule </w:t>
       </w:r>
-    </w:p>
-    <w:p>
-      <w:pPr>
-        <w:pStyle w:val="ListParagraph"/>
-        <w:rPr>
-          <w:sz w:val="24"/>
-          <w:szCs w:val="24"/>
-        </w:rPr>
-      </w:pPr>
-    </w:p>
-    <w:p>
-      <w:pPr>
-        <w:pStyle w:val="ListParagraph"/>
-        <w:rPr>
-          <w:sz w:val="24"/>
-          <w:szCs w:val="24"/>
-        </w:rPr>
-      </w:pPr>
-      <w:r>
-        <w:rPr>
-          <w:sz w:val="24"/>
-          <w:szCs w:val="24"/>
-        </w:rPr>
-        <w:t xml:space="preserve">Broad overview. Must agree with the course schedule. Can include some of the potential meeting dates with milestones included. </w:t>
-      </w:r>
-      <w:r>
-        <w:rPr>
-          <w:i/>
-          <w:iCs/>
-          <w:sz w:val="24"/>
-          <w:szCs w:val="24"/>
-          <w:highlight w:val="yellow"/>
-        </w:rPr>
-        <w:t>Hints in the template, Deleted at the end</w:t>
-      </w:r>
-    </w:p>
-    <w:p>
-      <w:pPr>
-        <w:pStyle w:val="ListParagraph"/>
-        <w:rPr>
-          <w:sz w:val="24"/>
-          <w:szCs w:val="24"/>
-        </w:rPr>
-      </w:pPr>
     </w:p>
     <w:tbl>
       <w:tblPr>
@@ -4254,6 +3810,7 @@
                 <w:sz w:val="24"/>
                 <w:szCs w:val="24"/>
               </w:rPr>
+              <w:lastRenderedPageBreak/>
               <w:t>February 18, 2025</w:t>
             </w:r>
           </w:p>
@@ -4544,6 +4101,7 @@
         <w:tc>
           <w:tcPr>
             <w:tcW w:w="735" w:type="dxa"/>
+            <w:shd w:val="clear" w:color="auto" w:fill="FBE4D5" w:themeFill="accent2" w:themeFillTint="33"/>
           </w:tcPr>
           <w:p>
             <w:pPr>
@@ -4563,7 +4121,6 @@
                 <w:sz w:val="36"/>
                 <w:lang w:val="en-US"/>
               </w:rPr>
-              <w:lastRenderedPageBreak/>
               <w:t>8.0</w:t>
             </w:r>
             <w:r>
@@ -4580,25 +4137,35 @@
         <w:tc>
           <w:tcPr>
             <w:tcW w:w="8685" w:type="dxa"/>
+            <w:shd w:val="clear" w:color="auto" w:fill="FBE4D5" w:themeFill="accent2" w:themeFillTint="33"/>
           </w:tcPr>
           <w:p>
             <w:pPr>
               <w:spacing w:after="0" w:line="259" w:lineRule="auto"/>
-              <w:rPr>
-                <w:rFonts w:cs="Calibri"/>
-                <w:color w:val="000000"/>
-                <w:sz w:val="24"/>
-                <w:lang w:val="en-US"/>
-              </w:rPr>
-            </w:pPr>
-            <w:r>
               <w:rPr>
                 <w:rFonts w:cs="Calibri"/>
                 <w:color w:val="000000"/>
                 <w:sz w:val="36"/>
                 <w:lang w:val="en-US"/>
               </w:rPr>
-              <w:t xml:space="preserve">How To Submit Proposals </w:t>
+            </w:pPr>
+            <w:r>
+              <w:rPr>
+                <w:rFonts w:cs="Calibri"/>
+                <w:color w:val="000000"/>
+                <w:sz w:val="36"/>
+                <w:lang w:val="en-US"/>
+              </w:rPr>
+              <w:t xml:space="preserve">How </w:t>
+            </w:r>
+            <w:r>
+              <w:rPr>
+                <w:rFonts w:cs="Calibri"/>
+                <w:color w:val="000000"/>
+                <w:sz w:val="36"/>
+                <w:lang w:val="en-US"/>
+              </w:rPr>
+              <w:t>to submit proposals</w:t>
             </w:r>
           </w:p>
         </w:tc>
@@ -4632,52 +4199,6 @@
           </w:tcPr>
           <w:p>
             <w:pPr>
-              <w:spacing w:after="21" w:line="259" w:lineRule="auto"/>
-              <w:rPr>
-                <w:rFonts w:cs="Calibri"/>
-                <w:color w:val="000000" w:themeColor="text1"/>
-                <w:sz w:val="24"/>
-                <w:szCs w:val="24"/>
-                <w:lang w:val="en-US"/>
-              </w:rPr>
-            </w:pPr>
-            <w:r>
-              <w:rPr>
-                <w:rFonts w:cs="Calibri"/>
-                <w:color w:val="000000" w:themeColor="text1"/>
-                <w:sz w:val="24"/>
-                <w:szCs w:val="24"/>
-                <w:lang w:val="en-US"/>
-              </w:rPr>
-              <w:t>Instructions for submitting proposals (i.e. electronically, etc.)</w:t>
-            </w:r>
-            <w:r>
-              <w:rPr>
-                <w:i/>
-                <w:iCs/>
-                <w:sz w:val="24"/>
-                <w:szCs w:val="24"/>
-                <w:highlight w:val="yellow"/>
-              </w:rPr>
-              <w:t xml:space="preserve"> Hints in the template, Deleted at the end</w:t>
-            </w:r>
-          </w:p>
-          <w:p>
-            <w:pPr>
-              <w:spacing w:after="0" w:line="259" w:lineRule="auto"/>
-              <w:rPr>
-                <w:rFonts w:cs="Calibri"/>
-                <w:i/>
-                <w:iCs/>
-                <w:color w:val="000000" w:themeColor="text1"/>
-                <w:sz w:val="24"/>
-                <w:szCs w:val="24"/>
-                <w:lang w:val="en-US"/>
-              </w:rPr>
-            </w:pPr>
-          </w:p>
-          <w:p>
-            <w:pPr>
               <w:spacing w:after="0" w:line="259" w:lineRule="auto"/>
               <w:rPr>
                 <w:rFonts w:cs="Calibri"/>
@@ -5381,6 +4902,7 @@
                 <w:szCs w:val="24"/>
                 <w:lang w:val="en-US"/>
               </w:rPr>
+              <w:lastRenderedPageBreak/>
               <w:t>Project Plan and Timeline</w:t>
             </w:r>
             <w:r>
@@ -5575,6 +5097,7 @@
         <w:tc>
           <w:tcPr>
             <w:tcW w:w="735" w:type="dxa"/>
+            <w:shd w:val="clear" w:color="auto" w:fill="FBE4D5" w:themeFill="accent2" w:themeFillTint="33"/>
           </w:tcPr>
           <w:p>
             <w:pPr>
@@ -5594,6 +5117,7 @@
                 <w:sz w:val="36"/>
                 <w:lang w:val="en-US"/>
               </w:rPr>
+              <w:lastRenderedPageBreak/>
               <w:t>9.0</w:t>
             </w:r>
             <w:r>
@@ -5610,6 +5134,7 @@
         <w:tc>
           <w:tcPr>
             <w:tcW w:w="8685" w:type="dxa"/>
+            <w:shd w:val="clear" w:color="auto" w:fill="FBE4D5" w:themeFill="accent2" w:themeFillTint="33"/>
           </w:tcPr>
           <w:p>
             <w:pPr>
@@ -5659,38 +5184,6 @@
           </w:tcPr>
           <w:p>
             <w:pPr>
-              <w:spacing w:after="221" w:line="259" w:lineRule="auto"/>
-              <w:rPr>
-                <w:rFonts w:cs="Calibri"/>
-                <w:color w:val="000000"/>
-                <w:sz w:val="24"/>
-                <w:szCs w:val="24"/>
-                <w:lang w:val="en-US"/>
-              </w:rPr>
-            </w:pPr>
-            <w:r>
-              <w:rPr>
-                <w:rFonts w:cs="Calibri"/>
-                <w:color w:val="000000" w:themeColor="text1"/>
-                <w:sz w:val="24"/>
-                <w:szCs w:val="24"/>
-                <w:lang w:val="en-US"/>
-              </w:rPr>
-              <w:t>Deadline for submission and when respondents will be notified that a winner is chosen.</w:t>
-            </w:r>
-            <w:r>
-              <w:rPr>
-                <w:i/>
-                <w:iCs/>
-                <w:sz w:val="24"/>
-                <w:szCs w:val="24"/>
-                <w:highlight w:val="yellow"/>
-              </w:rPr>
-              <w:t xml:space="preserve"> Hints in the template, Deleted at the end</w:t>
-            </w:r>
-          </w:p>
-          <w:p>
-            <w:pPr>
               <w:spacing w:after="0" w:line="259" w:lineRule="auto"/>
               <w:rPr>
                 <w:rFonts w:cs="Calibri"/>
@@ -5964,6 +5457,7 @@
           <w:tcPr>
             <w:tcW w:w="9420" w:type="dxa"/>
             <w:gridSpan w:val="2"/>
+            <w:shd w:val="clear" w:color="auto" w:fill="FBE4D5" w:themeFill="accent2" w:themeFillTint="33"/>
           </w:tcPr>
           <w:p>
             <w:pPr>
@@ -6009,91 +5503,11 @@
     </w:tbl>
     <w:p>
       <w:pPr>
-        <w:spacing w:after="21" w:line="259" w:lineRule="auto"/>
-        <w:rPr>
-          <w:rFonts w:cs="Calibri"/>
-          <w:i/>
-          <w:iCs/>
-          <w:color w:val="000000" w:themeColor="text1"/>
-          <w:sz w:val="24"/>
-          <w:szCs w:val="24"/>
-          <w:lang w:val="en-US"/>
-        </w:rPr>
-      </w:pPr>
-    </w:p>
-    <w:p>
-      <w:pPr>
-        <w:pStyle w:val="ListParagraph"/>
-        <w:rPr>
-          <w:sz w:val="24"/>
-          <w:szCs w:val="24"/>
-        </w:rPr>
-      </w:pPr>
-      <w:r>
-        <w:rPr>
-          <w:sz w:val="24"/>
-          <w:szCs w:val="24"/>
-        </w:rPr>
-        <w:t>Terms that are meaningful to your client group but might not be understood b</w:t>
-      </w:r>
-      <w:r>
-        <w:rPr>
-          <w:sz w:val="24"/>
-          <w:szCs w:val="24"/>
-        </w:rPr>
-        <w:t xml:space="preserve">y someone outside your group.  </w:t>
-      </w:r>
-      <w:r>
-        <w:rPr>
-          <w:i/>
-          <w:iCs/>
-          <w:sz w:val="24"/>
-          <w:szCs w:val="24"/>
-          <w:highlight w:val="yellow"/>
-        </w:rPr>
-        <w:t>Hints in the template, Deleted at the end</w:t>
-      </w:r>
-    </w:p>
-    <w:p>
-      <w:pPr>
-        <w:pStyle w:val="ListParagraph"/>
-        <w:rPr>
-          <w:sz w:val="24"/>
-          <w:szCs w:val="24"/>
-        </w:rPr>
-      </w:pPr>
-    </w:p>
-    <w:p>
-      <w:pPr>
-        <w:pStyle w:val="ListParagraph"/>
         <w:rPr>
           <w:sz w:val="36"/>
           <w:szCs w:val="36"/>
         </w:rPr>
       </w:pPr>
-      <w:r>
-        <w:rPr>
-          <w:sz w:val="36"/>
-          <w:szCs w:val="36"/>
-        </w:rPr>
-        <w:t xml:space="preserve">*Note: Remember that “system” means </w:t>
-      </w:r>
-      <w:r>
-        <w:rPr>
-          <w:sz w:val="36"/>
-          <w:szCs w:val="36"/>
-          <w:lang w:val="en-US"/>
-        </w:rPr>
-        <w:t>product, service, and/or system</w:t>
-      </w:r>
-      <w:r>
-        <w:rPr>
-          <w:sz w:val="36"/>
-          <w:szCs w:val="36"/>
-          <w:lang w:val="en-US"/>
-        </w:rPr>
-        <w:t xml:space="preserve"> your group would like to see created, built, upgraded, and/or changed. It is a broad term.</w:t>
-      </w:r>
     </w:p>
     <w:sectPr>
       <w:headerReference w:type="default" r:id="rId11"/>
@@ -6480,11 +5894,14 @@
             <w:t xml:space="preserve">Version </w:t>
           </w:r>
           <w:r>
+            <w:t>7</w:t>
+          </w:r>
+          <w:r>
             <w:rPr>
               <w:rFonts w:hint="eastAsia"/>
               <w:lang w:eastAsia="zh-CN"/>
             </w:rPr>
-            <w:t>4.0</w:t>
+            <w:t>.0</w:t>
           </w:r>
         </w:p>
       </w:tc>

</xml_diff>